<commit_message>
completed Gui and final program
</commit_message>
<xml_diff>
--- a/Proj/CS3420 SE Project/SIMS - Final Project/Report.docx
+++ b/Proj/CS3420 SE Project/SIMS - Final Project/Report.docx
@@ -2508,7 +2508,23 @@
           <w:sz w:val="24"/>
           <w:szCs w:val="24"/>
         </w:rPr>
-        <w:t xml:space="preserve"> Kirk </w:t>
+        <w:t xml:space="preserve"> Kir</w:t>
+      </w:r>
+      <w:r>
+        <w:rPr>
+          <w:rFonts w:cs="Times New Roman"/>
+          <w:sz w:val="24"/>
+          <w:szCs w:val="24"/>
+        </w:rPr>
+        <w:t>t</w:t>
+      </w:r>
+      <w:r>
+        <w:rPr>
+          <w:rFonts w:cs="Times New Roman"/>
+          <w:sz w:val="24"/>
+          <w:szCs w:val="24"/>
+        </w:rPr>
+        <w:t xml:space="preserve"> Registe, Rohan </w:t>
       </w:r>
       <w:proofErr w:type="spellStart"/>
       <w:r>
@@ -2517,7 +2533,7 @@
           <w:sz w:val="24"/>
           <w:szCs w:val="24"/>
         </w:rPr>
-        <w:t>Registe</w:t>
+        <w:t>Thaliachery</w:t>
       </w:r>
       <w:proofErr w:type="spellEnd"/>
       <w:r>
@@ -2526,7 +2542,7 @@
           <w:sz w:val="24"/>
           <w:szCs w:val="24"/>
         </w:rPr>
-        <w:t xml:space="preserve">, Rohan </w:t>
+        <w:t xml:space="preserve">, Jon </w:t>
       </w:r>
       <w:proofErr w:type="spellStart"/>
       <w:r>
@@ -2535,7 +2551,7 @@
           <w:sz w:val="24"/>
           <w:szCs w:val="24"/>
         </w:rPr>
-        <w:t>Thaliachery</w:t>
+        <w:t>Viesca</w:t>
       </w:r>
       <w:proofErr w:type="spellEnd"/>
       <w:r>
@@ -2544,7 +2560,7 @@
           <w:sz w:val="24"/>
           <w:szCs w:val="24"/>
         </w:rPr>
-        <w:t xml:space="preserve">, Jon </w:t>
+        <w:t xml:space="preserve">, Jake </w:t>
       </w:r>
       <w:proofErr w:type="spellStart"/>
       <w:r>
@@ -2553,7 +2569,7 @@
           <w:sz w:val="24"/>
           <w:szCs w:val="24"/>
         </w:rPr>
-        <w:t>Viesca</w:t>
+        <w:t>Sceroler</w:t>
       </w:r>
       <w:proofErr w:type="spellEnd"/>
       <w:r>
@@ -2562,7 +2578,7 @@
           <w:sz w:val="24"/>
           <w:szCs w:val="24"/>
         </w:rPr>
-        <w:t xml:space="preserve">, Jake Sceroler, and </w:t>
+        <w:t xml:space="preserve">, and </w:t>
       </w:r>
       <w:proofErr w:type="spellStart"/>
       <w:r>
@@ -2720,7 +2736,25 @@
           <w:sz w:val="24"/>
           <w:szCs w:val="24"/>
         </w:rPr>
-        <w:t>sion control description. Kirk and Devin</w:t>
+        <w:t>sion control description. Kir</w:t>
+      </w:r>
+      <w:r>
+        <w:rPr>
+          <w:rFonts w:cs="Times New Roman"/>
+          <w:sz w:val="24"/>
+          <w:szCs w:val="24"/>
+        </w:rPr>
+        <w:t>t</w:t>
+      </w:r>
+      <w:bookmarkStart w:id="5" w:name="_GoBack"/>
+      <w:bookmarkEnd w:id="5"/>
+      <w:r>
+        <w:rPr>
+          <w:rFonts w:cs="Times New Roman"/>
+          <w:sz w:val="24"/>
+          <w:szCs w:val="24"/>
+        </w:rPr>
+        <w:t xml:space="preserve"> and Devin</w:t>
       </w:r>
       <w:r>
         <w:rPr>
@@ -2815,11 +2849,11 @@
       <w:pPr>
         <w:pStyle w:val="Heading1"/>
       </w:pPr>
-      <w:bookmarkStart w:id="5" w:name="_Toc481354333"/>
+      <w:bookmarkStart w:id="6" w:name="_Toc481354333"/>
       <w:r>
         <w:t>Version Control</w:t>
       </w:r>
-      <w:bookmarkEnd w:id="5"/>
+      <w:bookmarkEnd w:id="6"/>
     </w:p>
     <w:p>
       <w:pPr>
@@ -2863,25 +2897,7 @@
             <w:sz w:val="24"/>
             <w:szCs w:val="24"/>
           </w:rPr>
-          <w:t>https://github.com/rivaside/Software-Engineering-P</w:t>
-        </w:r>
-        <w:r>
-          <w:rPr>
-            <w:rStyle w:val="Hyperlink"/>
-            <w:rFonts w:cs="Times New Roman"/>
-            <w:sz w:val="24"/>
-            <w:szCs w:val="24"/>
-          </w:rPr>
-          <w:t>r</w:t>
-        </w:r>
-        <w:r>
-          <w:rPr>
-            <w:rStyle w:val="Hyperlink"/>
-            <w:rFonts w:cs="Times New Roman"/>
-            <w:sz w:val="24"/>
-            <w:szCs w:val="24"/>
-          </w:rPr>
-          <w:t>oject.git</w:t>
+          <w:t>https://github.com/rivaside/Software-Engineering-Project.git</w:t>
         </w:r>
       </w:hyperlink>
       <w:r>
@@ -2958,11 +2974,11 @@
       <w:pPr>
         <w:pStyle w:val="Heading1"/>
       </w:pPr>
-      <w:bookmarkStart w:id="6" w:name="_Toc481354334"/>
+      <w:bookmarkStart w:id="7" w:name="_Toc481354334"/>
       <w:r>
         <w:t>Apply UML Method</w:t>
       </w:r>
-      <w:bookmarkEnd w:id="6"/>
+      <w:bookmarkEnd w:id="7"/>
     </w:p>
     <w:p>
       <w:r>
@@ -3231,12 +3247,12 @@
       <w:pPr>
         <w:pStyle w:val="Heading2"/>
       </w:pPr>
-      <w:bookmarkStart w:id="7" w:name="_Toc481354335"/>
+      <w:bookmarkStart w:id="8" w:name="_Toc481354335"/>
       <w:r>
         <w:lastRenderedPageBreak/>
         <w:t>Student</w:t>
       </w:r>
-      <w:bookmarkEnd w:id="7"/>
+      <w:bookmarkEnd w:id="8"/>
       <w:r>
         <w:t xml:space="preserve"> </w:t>
       </w:r>
@@ -3377,11 +3393,11 @@
       <w:pPr>
         <w:pStyle w:val="Heading2"/>
       </w:pPr>
-      <w:bookmarkStart w:id="8" w:name="_Toc481354336"/>
+      <w:bookmarkStart w:id="9" w:name="_Toc481354336"/>
       <w:r>
         <w:t>Administrator</w:t>
       </w:r>
-      <w:bookmarkEnd w:id="8"/>
+      <w:bookmarkEnd w:id="9"/>
     </w:p>
     <w:p>
       <w:pPr>
@@ -3739,11 +3755,11 @@
       <w:pPr>
         <w:pStyle w:val="Heading1"/>
       </w:pPr>
-      <w:bookmarkStart w:id="9" w:name="_Toc481354337"/>
+      <w:bookmarkStart w:id="10" w:name="_Toc481354337"/>
       <w:r>
         <w:t>Database</w:t>
       </w:r>
-      <w:bookmarkEnd w:id="9"/>
+      <w:bookmarkEnd w:id="10"/>
     </w:p>
     <w:p>
       <w:pPr>
@@ -4129,11 +4145,11 @@
       <w:pPr>
         <w:pStyle w:val="Heading1"/>
       </w:pPr>
-      <w:bookmarkStart w:id="10" w:name="_Toc481354338"/>
+      <w:bookmarkStart w:id="11" w:name="_Toc481354338"/>
       <w:r>
         <w:t>Graphical User Interface</w:t>
       </w:r>
-      <w:bookmarkEnd w:id="10"/>
+      <w:bookmarkEnd w:id="11"/>
     </w:p>
     <w:p>
       <w:pPr>
@@ -4616,12 +4632,12 @@
       <w:pPr>
         <w:pStyle w:val="Heading1"/>
       </w:pPr>
-      <w:bookmarkStart w:id="11" w:name="_Toc481354339"/>
+      <w:bookmarkStart w:id="12" w:name="_Toc481354339"/>
       <w:r>
         <w:lastRenderedPageBreak/>
         <w:t>Team Model</w:t>
       </w:r>
-      <w:bookmarkEnd w:id="11"/>
+      <w:bookmarkEnd w:id="12"/>
     </w:p>
     <w:p>
       <w:pPr>
@@ -5142,25 +5158,7 @@
           <w:sz w:val="24"/>
           <w:szCs w:val="24"/>
         </w:rPr>
-        <w:t xml:space="preserve">we started with making sure we could add information to our database through the administrator view. We </w:t>
-      </w:r>
-      <w:proofErr w:type="gramStart"/>
-      <w:r>
-        <w:rPr>
-          <w:rFonts w:cs="Times New Roman"/>
-          <w:sz w:val="24"/>
-          <w:szCs w:val="24"/>
-        </w:rPr>
-        <w:t>were able to</w:t>
-      </w:r>
-      <w:proofErr w:type="gramEnd"/>
-      <w:r>
-        <w:rPr>
-          <w:rFonts w:cs="Times New Roman"/>
-          <w:sz w:val="24"/>
-          <w:szCs w:val="24"/>
-        </w:rPr>
-        <w:t xml:space="preserve"> add information however the information was making the necessary changes in our database. The fault was recorded and </w:t>
+        <w:t xml:space="preserve">we started with making sure we could add information to our database through the administrator view. We were able to add information however the information was making the necessary changes in our database. The fault was recorded and </w:t>
       </w:r>
       <w:r>
         <w:rPr>
@@ -5170,8 +5168,6 @@
         </w:rPr>
         <w:t>Kirk</w:t>
       </w:r>
-      <w:bookmarkStart w:id="12" w:name="_GoBack"/>
-      <w:bookmarkEnd w:id="12"/>
       <w:r>
         <w:rPr>
           <w:rFonts w:cs="Times New Roman"/>
@@ -5297,25 +5293,7 @@
           <w:sz w:val="24"/>
           <w:szCs w:val="24"/>
         </w:rPr>
-        <w:t xml:space="preserve"> worked to fix this issue was our G.P.A did not work as implemented. They made several changes to the code until they </w:t>
-      </w:r>
-      <w:proofErr w:type="gramStart"/>
-      <w:r>
-        <w:rPr>
-          <w:rFonts w:cs="Times New Roman"/>
-          <w:sz w:val="24"/>
-          <w:szCs w:val="24"/>
-        </w:rPr>
-        <w:t>were able to</w:t>
-      </w:r>
-      <w:proofErr w:type="gramEnd"/>
-      <w:r>
-        <w:rPr>
-          <w:rFonts w:cs="Times New Roman"/>
-          <w:sz w:val="24"/>
-          <w:szCs w:val="24"/>
-        </w:rPr>
-        <w:t xml:space="preserve"> get the G.P.A to work as intended based on the requirements. Initially the G.P.A was calculated within the database but that caused issues with our database trying to accurately calculate it. Eventually they resolved to code the G.P.A into our system and referencing the information in our database than adding the calculated G.P.A to our database.</w:t>
+        <w:t xml:space="preserve"> worked to fix this issue was our G.P.A did not work as implemented. They made several changes to the code until they were able to get the G.P.A to work as intended based on the requirements. Initially the G.P.A was calculated within the database but that caused issues with our database trying to accurately calculate it. Eventually they resolved to code the G.P.A into our system and referencing the information in our database than adding the calculated G.P.A to our database.</w:t>
       </w:r>
     </w:p>
     <w:sectPr>
@@ -8357,7 +8335,7 @@
 </file>
 
 <file path=customXml/itemProps1.xml><?xml version="1.0" encoding="utf-8"?>
-<ds:datastoreItem xmlns:ds="http://schemas.openxmlformats.org/officeDocument/2006/customXml" ds:itemID="{C61A43DD-5A3B-43C9-8A98-28D36BEFADD6}">
+<ds:datastoreItem xmlns:ds="http://schemas.openxmlformats.org/officeDocument/2006/customXml" ds:itemID="{23B4F49A-9EA8-49E0-BEA2-278C70979804}">
   <ds:schemaRefs>
     <ds:schemaRef ds:uri="http://schemas.openxmlformats.org/officeDocument/2006/bibliography"/>
   </ds:schemaRefs>

</xml_diff>